<commit_message>
Update 10/22/2023 4:03PM EST
Updates as of 4:03PM EST on 10/22/2023.
</commit_message>
<xml_diff>
--- a/#ILLEGAL WAR ACT/20231022 - Global United Defense, Inc. - Illegal War Act Prevention Security Systems - v1.0.1.1.docx
+++ b/#ILLEGAL WAR ACT/20231022 - Global United Defense, Inc. - Illegal War Act Prevention Security Systems - v1.0.1.1.docx
@@ -231,7 +231,7 @@
           <w:sz w:val="28"/>
           <w:szCs w:val="28"/>
         </w:rPr>
-        <w:t>10/22/2023 1:43:07 PM</w:t>
+        <w:t>10/22/2023 2:49:54 PM</w:t>
       </w:r>
     </w:p>
     <w:p>
@@ -1443,13 +1443,22 @@
         </w:rPr>
         <w:t xml:space="preserve">ANY </w:t>
       </w:r>
-      <w:r>
-        <w:rPr>
-          <w:b/>
-          <w:bCs/>
-          <w:color w:val="FF0000"/>
-        </w:rPr>
-        <w:t>GUERRILLA OPPOSITION GROUP</w:t>
+      <w:proofErr w:type="gramStart"/>
+      <w:r>
+        <w:rPr>
+          <w:b/>
+          <w:bCs/>
+          <w:color w:val="FF0000"/>
+        </w:rPr>
+        <w:t>G</w:t>
+      </w:r>
+      <w:r>
+        <w:rPr>
+          <w:b/>
+          <w:bCs/>
+          <w:color w:val="FF0000"/>
+        </w:rPr>
+        <w:t>ENOCIDE</w:t>
       </w:r>
       <w:r>
         <w:rPr>
@@ -1458,6 +1467,7 @@
         </w:rPr>
         <w:t>;</w:t>
       </w:r>
+      <w:proofErr w:type="gramEnd"/>
     </w:p>
     <w:p>
       <w:pPr>
@@ -1500,7 +1510,16 @@
           <w:bCs/>
           <w:color w:val="FF0000"/>
         </w:rPr>
-        <w:t>HISTORICAL CATACLYSMS</w:t>
+        <w:t xml:space="preserve">GUERRILLA OPPOSITION </w:t>
+      </w:r>
+      <w:proofErr w:type="gramStart"/>
+      <w:r>
+        <w:rPr>
+          <w:b/>
+          <w:bCs/>
+          <w:color w:val="FF0000"/>
+        </w:rPr>
+        <w:t>GROUP</w:t>
       </w:r>
       <w:r>
         <w:rPr>
@@ -1509,6 +1528,7 @@
         </w:rPr>
         <w:t>;</w:t>
       </w:r>
+      <w:proofErr w:type="gramEnd"/>
     </w:p>
     <w:p>
       <w:pPr>
@@ -1551,7 +1571,7 @@
           <w:bCs/>
           <w:color w:val="FF0000"/>
         </w:rPr>
-        <w:t>HORRENDOUS ATROCITY</w:t>
+        <w:t>HISTORICAL CATACLYSMS</w:t>
       </w:r>
       <w:r>
         <w:rPr>
@@ -1602,7 +1622,7 @@
           <w:bCs/>
           <w:color w:val="FF0000"/>
         </w:rPr>
-        <w:t>HUMAN RIGHTS ABUSE</w:t>
+        <w:t>HORRENDOUS ATROCITY</w:t>
       </w:r>
       <w:r>
         <w:rPr>
@@ -1654,7 +1674,7 @@
           <w:bCs/>
           <w:color w:val="FF0000"/>
         </w:rPr>
-        <w:t>HUMANITARIAN ABUSE</w:t>
+        <w:t>HUMAN RIGHTS ABUSE</w:t>
       </w:r>
       <w:r>
         <w:rPr>
@@ -1705,6 +1725,57 @@
           <w:bCs/>
           <w:color w:val="FF0000"/>
         </w:rPr>
+        <w:t>HUMANITARIAN ABUSE</w:t>
+      </w:r>
+      <w:r>
+        <w:rPr>
+          <w:b/>
+          <w:bCs/>
+        </w:rPr>
+        <w:t>;</w:t>
+      </w:r>
+    </w:p>
+    <w:p>
+      <w:pPr>
+        <w:ind w:left="360"/>
+        <w:jc w:val="both"/>
+        <w:rPr>
+          <w:b/>
+          <w:bCs/>
+        </w:rPr>
+      </w:pPr>
+      <w:r>
+        <w:tab/>
+      </w:r>
+      <w:r>
+        <w:rPr>
+          <w:u w:val="single"/>
+        </w:rPr>
+        <w:t>PREVENTION SECURITY SYSTEM</w:t>
+      </w:r>
+      <w:r>
+        <w:rPr>
+          <w:u w:val="single"/>
+        </w:rPr>
+        <w:t>:</w:t>
+      </w:r>
+      <w:r>
+        <w:t xml:space="preserve"> </w:t>
+      </w:r>
+      <w:r>
+        <w:rPr>
+          <w:b/>
+          <w:bCs/>
+          <w:color w:val="FF0000"/>
+        </w:rPr>
+        <w:t xml:space="preserve">ANY </w:t>
+      </w:r>
+      <w:r>
+        <w:rPr>
+          <w:b/>
+          <w:bCs/>
+          <w:color w:val="FF0000"/>
+        </w:rPr>
         <w:t>ILLEGAL DOMESTIC ACTION</w:t>
       </w:r>
       <w:r>
@@ -2592,14 +2663,7 @@
           <w:b/>
           <w:bCs/>
         </w:rPr>
-        <w:t xml:space="preserve"> </w:t>
-      </w:r>
-      <w:r>
-        <w:rPr>
-          <w:b/>
-          <w:bCs/>
-        </w:rPr>
-        <w:t xml:space="preserve">          </w:t>
+        <w:t xml:space="preserve">           </w:t>
       </w:r>
       <w:r>
         <w:rPr>
@@ -2729,6 +2793,7 @@
         <w:rPr>
           <w:u w:val="single"/>
         </w:rPr>
+        <w:lastRenderedPageBreak/>
         <w:t>}</w:t>
       </w:r>
     </w:p>

</xml_diff>